<commit_message>
Changed 1 step in docs
</commit_message>
<xml_diff>
--- a/docs/Силинцев СИИ Лаб 6.docx
+++ b/docs/Силинцев СИИ Лаб 6.docx
@@ -143,8 +143,8 @@
         <w:tblLook w:firstRow="1" w:noVBand="1" w:lastRow="0" w:firstColumn="1" w:lastColumn="0" w:noHBand="0" w:val="04a0"/>
       </w:tblPr>
       <w:tblGrid>
-        <w:gridCol w:w="3142"/>
-        <w:gridCol w:w="6537"/>
+        <w:gridCol w:w="3141"/>
+        <w:gridCol w:w="6538"/>
       </w:tblGrid>
       <w:tr>
         <w:trPr>
@@ -152,7 +152,7 @@
         </w:trPr>
         <w:tc>
           <w:tcPr>
-            <w:tcW w:w="3142" w:type="dxa"/>
+            <w:tcW w:w="3141" w:type="dxa"/>
             <w:tcBorders>
               <w:top w:val="nil"/>
               <w:left w:val="nil"/>
@@ -197,7 +197,7 @@
         </w:tc>
         <w:tc>
           <w:tcPr>
-            <w:tcW w:w="6537" w:type="dxa"/>
+            <w:tcW w:w="6538" w:type="dxa"/>
             <w:tcBorders>
               <w:top w:val="nil"/>
               <w:left w:val="nil"/>
@@ -246,7 +246,7 @@
         </w:trPr>
         <w:tc>
           <w:tcPr>
-            <w:tcW w:w="3142" w:type="dxa"/>
+            <w:tcW w:w="3141" w:type="dxa"/>
             <w:tcBorders>
               <w:top w:val="nil"/>
               <w:left w:val="nil"/>
@@ -291,7 +291,7 @@
         </w:tc>
         <w:tc>
           <w:tcPr>
-            <w:tcW w:w="6537" w:type="dxa"/>
+            <w:tcW w:w="6538" w:type="dxa"/>
             <w:tcBorders>
               <w:left w:val="nil"/>
               <w:right w:val="nil"/>
@@ -339,7 +339,7 @@
         </w:trPr>
         <w:tc>
           <w:tcPr>
-            <w:tcW w:w="3142" w:type="dxa"/>
+            <w:tcW w:w="3141" w:type="dxa"/>
             <w:tcBorders>
               <w:top w:val="nil"/>
               <w:left w:val="nil"/>
@@ -384,7 +384,7 @@
         </w:tc>
         <w:tc>
           <w:tcPr>
-            <w:tcW w:w="6537" w:type="dxa"/>
+            <w:tcW w:w="6538" w:type="dxa"/>
             <w:tcBorders>
               <w:left w:val="nil"/>
               <w:right w:val="nil"/>
@@ -1181,6 +1181,7 @@
             <w:rPr>
               <w:webHidden/>
               <w:rStyle w:val="Style14"/>
+              <w:vanish w:val="false"/>
               <w:lang w:val="ru-RU"/>
             </w:rPr>
             <w:instrText xml:space="preserve"> TOC \z \o "1-3" \u \h</w:instrText>
@@ -1189,6 +1190,7 @@
             <w:rPr>
               <w:webHidden/>
               <w:rStyle w:val="Style14"/>
+              <w:vanish w:val="false"/>
               <w:lang w:val="ru-RU"/>
             </w:rPr>
             <w:fldChar w:fldCharType="separate"/>
@@ -1198,6 +1200,7 @@
               <w:rPr>
                 <w:webHidden/>
                 <w:rStyle w:val="Style14"/>
+                <w:vanish w:val="false"/>
                 <w:lang w:val="ru-RU"/>
               </w:rPr>
               <w:t>ИНДИВИДУАЛЬНОЕ</w:t>
@@ -1270,6 +1273,7 @@
               <w:rPr>
                 <w:webHidden/>
                 <w:rStyle w:val="Style14"/>
+                <w:vanish w:val="false"/>
                 <w:lang w:val="ru-RU"/>
               </w:rPr>
               <w:t>ОТЧЕТ О ХОДЕ ВЫПОЛНЕНИЯ</w:t>
@@ -1328,33 +1332,28 @@
             <w:r>
               <w:rPr>
                 <w:webHidden/>
-                <w:rStyle w:val="Style14"/>
-              </w:rPr>
-              <w:t>Выбор датасета</w:t>
+              </w:rPr>
+              <w:fldChar w:fldCharType="begin"/>
             </w:r>
             <w:r>
               <w:rPr>
                 <w:webHidden/>
               </w:rPr>
-              <w:fldChar w:fldCharType="begin"/>
+              <w:instrText xml:space="preserve">PAGEREF _Toc217715250 \h</w:instrText>
             </w:r>
             <w:r>
               <w:rPr>
                 <w:webHidden/>
               </w:rPr>
-              <w:instrText xml:space="preserve">PAGEREF _Toc217715250 \h</w:instrText>
+              <w:fldChar w:fldCharType="separate"/>
             </w:r>
             <w:r>
               <w:rPr>
                 <w:webHidden/>
-              </w:rPr>
-              <w:fldChar w:fldCharType="separate"/>
-            </w:r>
-            <w:r>
-              <w:rPr>
                 <w:rStyle w:val="Style14"/>
                 <w:vanish w:val="false"/>
               </w:rPr>
+              <w:t>Выбор датасета</w:t>
               <w:tab/>
               <w:t>4</w:t>
             </w:r>
@@ -1387,6 +1386,7 @@
               <w:rPr>
                 <w:webHidden/>
                 <w:rStyle w:val="Style14"/>
+                <w:vanish w:val="false"/>
                 <w:lang w:val="az-Cyrl-AZ"/>
               </w:rPr>
               <w:t>Случайный отбор признаков</w:t>
@@ -1446,6 +1446,7 @@
               <w:rPr>
                 <w:webHidden/>
                 <w:rStyle w:val="Style14"/>
+                <w:vanish w:val="false"/>
                 <w:lang w:val="az-Cyrl-AZ"/>
               </w:rPr>
               <w:t>Построение дерева решений</w:t>
@@ -1505,6 +1506,7 @@
               <w:rPr>
                 <w:webHidden/>
                 <w:rStyle w:val="Style14"/>
+                <w:vanish w:val="false"/>
                 <w:lang w:val="az-Cyrl-AZ"/>
               </w:rPr>
               <w:t>Оценка алгоритма</w:t>
@@ -1564,6 +1566,7 @@
               <w:rPr>
                 <w:webHidden/>
                 <w:rStyle w:val="Style14"/>
+                <w:vanish w:val="false"/>
                 <w:lang w:val="az-Cyrl-AZ"/>
               </w:rPr>
               <w:t>Кривые AUC-ROC и AUC-PR</w:t>
@@ -1622,33 +1625,28 @@
             <w:r>
               <w:rPr>
                 <w:webHidden/>
-                <w:rStyle w:val="Style14"/>
-              </w:rPr>
-              <w:t>Матрица ошибок</w:t>
+              </w:rPr>
+              <w:fldChar w:fldCharType="begin"/>
             </w:r>
             <w:r>
               <w:rPr>
                 <w:webHidden/>
               </w:rPr>
-              <w:fldChar w:fldCharType="begin"/>
+              <w:instrText xml:space="preserve">PAGEREF _Toc217715255 \h</w:instrText>
             </w:r>
             <w:r>
               <w:rPr>
                 <w:webHidden/>
               </w:rPr>
-              <w:instrText xml:space="preserve">PAGEREF _Toc217715255 \h</w:instrText>
+              <w:fldChar w:fldCharType="separate"/>
             </w:r>
             <w:r>
               <w:rPr>
                 <w:webHidden/>
-              </w:rPr>
-              <w:fldChar w:fldCharType="separate"/>
-            </w:r>
-            <w:r>
-              <w:rPr>
                 <w:rStyle w:val="Style14"/>
                 <w:vanish w:val="false"/>
               </w:rPr>
+              <w:t>Матрица ошибок</w:t>
               <w:tab/>
               <w:t>8</w:t>
             </w:r>
@@ -1680,33 +1678,28 @@
             <w:r>
               <w:rPr>
                 <w:webHidden/>
-                <w:rStyle w:val="Style14"/>
-              </w:rPr>
-              <w:t>Разработанное приложение</w:t>
+              </w:rPr>
+              <w:fldChar w:fldCharType="begin"/>
             </w:r>
             <w:r>
               <w:rPr>
                 <w:webHidden/>
               </w:rPr>
-              <w:fldChar w:fldCharType="begin"/>
+              <w:instrText xml:space="preserve">PAGEREF _Toc217715256 \h</w:instrText>
             </w:r>
             <w:r>
               <w:rPr>
                 <w:webHidden/>
               </w:rPr>
-              <w:instrText xml:space="preserve">PAGEREF _Toc217715256 \h</w:instrText>
+              <w:fldChar w:fldCharType="separate"/>
             </w:r>
             <w:r>
               <w:rPr>
                 <w:webHidden/>
-              </w:rPr>
-              <w:fldChar w:fldCharType="separate"/>
-            </w:r>
-            <w:r>
-              <w:rPr>
                 <w:rStyle w:val="Style14"/>
                 <w:vanish w:val="false"/>
               </w:rPr>
+              <w:t>Разработанное приложение</w:t>
               <w:tab/>
               <w:t>9</w:t>
             </w:r>
@@ -1739,6 +1732,7 @@
               <w:rPr>
                 <w:webHidden/>
                 <w:rStyle w:val="Style14"/>
+                <w:vanish w:val="false"/>
                 <w:lang w:val="ru-RU"/>
               </w:rPr>
               <w:t>ЗАКЛЮЧЕНИЕ</w:t>
@@ -1861,8 +1855,8 @@
           <w:lang w:val="ru-RU"/>
         </w:rPr>
       </w:pPr>
-      <w:bookmarkStart w:id="0" w:name="_Toc217715248"/>
-      <w:bookmarkStart w:id="1" w:name="_Toc212012360"/>
+      <w:bookmarkStart w:id="0" w:name="_Toc212012360"/>
+      <w:bookmarkStart w:id="1" w:name="_Toc217715248"/>
       <w:r>
         <w:rPr>
           <w:lang w:val="ru-RU"/>
@@ -2249,7 +2243,7 @@
           <w:ilvl w:val="0"/>
           <w:numId w:val="0"/>
         </w:numPr>
-        <w:ind w:left="720"/>
+        <w:ind w:hanging="0" w:left="720"/>
         <w:rPr>
           <w:b w:val="false"/>
           <w:bCs w:val="false"/>
@@ -2276,8 +2270,8 @@
           <w:lang w:val="ru-RU"/>
         </w:rPr>
       </w:pPr>
-      <w:bookmarkStart w:id="2" w:name="_Toc217715249"/>
-      <w:bookmarkStart w:id="3" w:name="_Toc212012361"/>
+      <w:bookmarkStart w:id="2" w:name="_Toc212012361"/>
+      <w:bookmarkStart w:id="3" w:name="_Toc217715249"/>
       <w:r>
         <w:rPr>
           <w:lang w:val="ru-RU"/>
@@ -2338,11 +2332,22 @@
           <w:szCs w:val="24"/>
           <w:lang w:val="az-Cyrl-AZ"/>
         </w:rPr>
-        <w:t>датасет с классификацией грибов</w:t>
+        <w:t xml:space="preserve">датасет </w:t>
       </w:r>
       <w:r>
         <w:rPr>
           <w:rFonts w:cs="Times New Roman" w:ascii="Times New Roman" w:hAnsi="Times New Roman"/>
+          <w:b w:val="false"/>
+          <w:bCs w:val="false"/>
+          <w:sz w:val="24"/>
+          <w:szCs w:val="24"/>
+          <w:lang w:val="az-Cyrl-AZ"/>
+        </w:rPr>
+        <w:t>о пассажирах Титаника</w:t>
+      </w:r>
+      <w:r>
+        <w:rPr>
+          <w:rFonts w:cs="Times New Roman" w:ascii="Times New Roman" w:hAnsi="Times New Roman"/>
           <w:sz w:val="24"/>
           <w:szCs w:val="24"/>
           <w:lang w:val="ru-RU"/>
@@ -2353,370 +2358,36 @@
     <w:p>
       <w:pPr>
         <w:pStyle w:val="Heading2"/>
-        <w:rPr/>
+        <w:rPr>
+          <w:lang w:val="ru-RU"/>
+        </w:rPr>
       </w:pPr>
       <w:bookmarkStart w:id="6" w:name="_Toc217715251"/>
       <w:r>
         <w:rPr>
-          <w:lang w:val="az-Cyrl-AZ"/>
-        </w:rPr>
-        <w:t>Случайный отбор признаков</w:t>
+          <w:lang w:val="ru-RU"/>
+        </w:rPr>
+        <w:t>П</w:t>
       </w:r>
       <w:bookmarkEnd w:id="6"/>
+      <w:r>
+        <w:rPr>
+          <w:lang w:val="ru-RU"/>
+        </w:rPr>
+        <w:t>редварительная обработка данных</w:t>
+      </w:r>
     </w:p>
     <w:p>
       <w:pPr>
         <w:pStyle w:val="Normal"/>
-        <w:shd w:val="clear" w:color="auto" w:fill="1E1F22"/>
-        <w:tabs>
-          <w:tab w:val="clear" w:pos="720"/>
-          <w:tab w:val="left" w:pos="916" w:leader="none"/>
-          <w:tab w:val="left" w:pos="1832" w:leader="none"/>
-          <w:tab w:val="left" w:pos="2748" w:leader="none"/>
-          <w:tab w:val="left" w:pos="3664" w:leader="none"/>
-          <w:tab w:val="left" w:pos="4580" w:leader="none"/>
-          <w:tab w:val="left" w:pos="5496" w:leader="none"/>
-          <w:tab w:val="left" w:pos="6412" w:leader="none"/>
-          <w:tab w:val="left" w:pos="7328" w:leader="none"/>
-          <w:tab w:val="left" w:pos="8244" w:leader="none"/>
-          <w:tab w:val="left" w:pos="9160" w:leader="none"/>
-          <w:tab w:val="left" w:pos="10076" w:leader="none"/>
-          <w:tab w:val="left" w:pos="10992" w:leader="none"/>
-          <w:tab w:val="left" w:pos="11908" w:leader="none"/>
-          <w:tab w:val="left" w:pos="12824" w:leader="none"/>
-          <w:tab w:val="left" w:pos="13740" w:leader="none"/>
-          <w:tab w:val="left" w:pos="14656" w:leader="none"/>
-        </w:tabs>
-        <w:suppressAutoHyphens w:val="false"/>
-        <w:spacing w:lineRule="auto" w:line="240" w:before="0" w:after="0"/>
-        <w:rPr>
-          <w:rFonts w:ascii="Courier New" w:hAnsi="Courier New" w:eastAsia="Times New Roman" w:cs="Courier New"/>
-          <w:color w:val="BCBEC4"/>
-          <w:sz w:val="20"/>
-          <w:szCs w:val="20"/>
-          <w:lang w:val="ru-RU" w:eastAsia="ru-RU"/>
-        </w:rPr>
-      </w:pPr>
-      <w:r>
-        <w:rPr>
-          <w:rFonts w:eastAsia="Times New Roman" w:cs="Courier New" w:ascii="Courier New" w:hAnsi="Courier New"/>
-          <w:color w:val="7A7E85"/>
-          <w:sz w:val="20"/>
-          <w:szCs w:val="20"/>
-          <w:lang w:val="ru-RU" w:eastAsia="ru-RU"/>
-        </w:rPr>
-        <w:t># Отбираем случайным образом sqrt(n) признаков</w:t>
-        <w:br/>
-      </w:r>
-      <w:r>
-        <w:rPr>
-          <w:rFonts w:eastAsia="Times New Roman" w:cs="Courier New" w:ascii="Courier New" w:hAnsi="Courier New"/>
-          <w:color w:val="BCBEC4"/>
-          <w:sz w:val="20"/>
-          <w:szCs w:val="20"/>
-          <w:lang w:val="ru-RU" w:eastAsia="ru-RU"/>
-        </w:rPr>
-        <w:t xml:space="preserve">n = </w:t>
-      </w:r>
-      <w:r>
-        <w:rPr>
-          <w:rFonts w:eastAsia="Times New Roman" w:cs="Courier New" w:ascii="Courier New" w:hAnsi="Courier New"/>
-          <w:color w:val="8888C6"/>
-          <w:sz w:val="20"/>
-          <w:szCs w:val="20"/>
-          <w:lang w:val="ru-RU" w:eastAsia="ru-RU"/>
-        </w:rPr>
-        <w:t>len</w:t>
-      </w:r>
-      <w:r>
-        <w:rPr>
-          <w:rFonts w:eastAsia="Times New Roman" w:cs="Courier New" w:ascii="Courier New" w:hAnsi="Courier New"/>
-          <w:color w:val="BCBEC4"/>
-          <w:sz w:val="20"/>
-          <w:szCs w:val="20"/>
-          <w:lang w:val="ru-RU" w:eastAsia="ru-RU"/>
-        </w:rPr>
-        <w:t>(X.columns)</w:t>
-        <w:br/>
-        <w:t xml:space="preserve">k = </w:t>
-      </w:r>
-      <w:r>
-        <w:rPr>
-          <w:rFonts w:eastAsia="Times New Roman" w:cs="Courier New" w:ascii="Courier New" w:hAnsi="Courier New"/>
-          <w:color w:val="8888C6"/>
-          <w:sz w:val="20"/>
-          <w:szCs w:val="20"/>
-          <w:lang w:val="ru-RU" w:eastAsia="ru-RU"/>
-        </w:rPr>
-        <w:t>int</w:t>
-      </w:r>
-      <w:r>
-        <w:rPr>
-          <w:rFonts w:eastAsia="Times New Roman" w:cs="Courier New" w:ascii="Courier New" w:hAnsi="Courier New"/>
-          <w:color w:val="BCBEC4"/>
-          <w:sz w:val="20"/>
-          <w:szCs w:val="20"/>
-          <w:lang w:val="ru-RU" w:eastAsia="ru-RU"/>
-        </w:rPr>
-        <w:t>(np.sqrt(n))</w:t>
-        <w:br/>
-        <w:br/>
-        <w:t>np.random.seed(</w:t>
-      </w:r>
-      <w:r>
-        <w:rPr>
-          <w:rFonts w:eastAsia="Times New Roman" w:cs="Courier New" w:ascii="Courier New" w:hAnsi="Courier New"/>
-          <w:color w:val="2AACB8"/>
-          <w:sz w:val="20"/>
-          <w:szCs w:val="20"/>
-          <w:lang w:val="ru-RU" w:eastAsia="ru-RU"/>
-        </w:rPr>
-        <w:t>41</w:t>
-      </w:r>
-      <w:r>
-        <w:rPr>
-          <w:rFonts w:eastAsia="Times New Roman" w:cs="Courier New" w:ascii="Courier New" w:hAnsi="Courier New"/>
-          <w:color w:val="BCBEC4"/>
-          <w:sz w:val="20"/>
-          <w:szCs w:val="20"/>
-          <w:lang w:val="ru-RU" w:eastAsia="ru-RU"/>
-        </w:rPr>
-        <w:t xml:space="preserve">)  </w:t>
-      </w:r>
-      <w:r>
-        <w:rPr>
-          <w:rFonts w:eastAsia="Times New Roman" w:cs="Courier New" w:ascii="Courier New" w:hAnsi="Courier New"/>
-          <w:color w:val="7A7E85"/>
-          <w:sz w:val="20"/>
-          <w:szCs w:val="20"/>
-          <w:lang w:val="ru-RU" w:eastAsia="ru-RU"/>
-        </w:rPr>
-        <w:t># Для воспроизводимости</w:t>
-        <w:br/>
-      </w:r>
-      <w:r>
-        <w:rPr>
-          <w:rFonts w:eastAsia="Times New Roman" w:cs="Courier New" w:ascii="Courier New" w:hAnsi="Courier New"/>
-          <w:color w:val="BCBEC4"/>
-          <w:sz w:val="20"/>
-          <w:szCs w:val="20"/>
-          <w:lang w:val="ru-RU" w:eastAsia="ru-RU"/>
-        </w:rPr>
-        <w:t xml:space="preserve">selected_features = np.random.choice(X.columns, </w:t>
-      </w:r>
-      <w:r>
-        <w:rPr>
-          <w:rFonts w:eastAsia="Times New Roman" w:cs="Courier New" w:ascii="Courier New" w:hAnsi="Courier New"/>
-          <w:color w:val="AA4926"/>
-          <w:sz w:val="20"/>
-          <w:szCs w:val="20"/>
-          <w:lang w:val="ru-RU" w:eastAsia="ru-RU"/>
-        </w:rPr>
-        <w:t>size</w:t>
-      </w:r>
-      <w:r>
-        <w:rPr>
-          <w:rFonts w:eastAsia="Times New Roman" w:cs="Courier New" w:ascii="Courier New" w:hAnsi="Courier New"/>
-          <w:color w:val="BCBEC4"/>
-          <w:sz w:val="20"/>
-          <w:szCs w:val="20"/>
-          <w:lang w:val="ru-RU" w:eastAsia="ru-RU"/>
-        </w:rPr>
-        <w:t xml:space="preserve">=k, </w:t>
-      </w:r>
-      <w:r>
-        <w:rPr>
-          <w:rFonts w:eastAsia="Times New Roman" w:cs="Courier New" w:ascii="Courier New" w:hAnsi="Courier New"/>
-          <w:color w:val="AA4926"/>
-          <w:sz w:val="20"/>
-          <w:szCs w:val="20"/>
-          <w:lang w:val="ru-RU" w:eastAsia="ru-RU"/>
-        </w:rPr>
-        <w:t>replace</w:t>
-      </w:r>
-      <w:r>
-        <w:rPr>
-          <w:rFonts w:eastAsia="Times New Roman" w:cs="Courier New" w:ascii="Courier New" w:hAnsi="Courier New"/>
-          <w:color w:val="BCBEC4"/>
-          <w:sz w:val="20"/>
-          <w:szCs w:val="20"/>
-          <w:lang w:val="ru-RU" w:eastAsia="ru-RU"/>
-        </w:rPr>
-        <w:t>=</w:t>
-      </w:r>
-      <w:r>
-        <w:rPr>
-          <w:rFonts w:eastAsia="Times New Roman" w:cs="Courier New" w:ascii="Courier New" w:hAnsi="Courier New"/>
-          <w:color w:val="CF8E6D"/>
-          <w:sz w:val="20"/>
-          <w:szCs w:val="20"/>
-          <w:lang w:val="ru-RU" w:eastAsia="ru-RU"/>
-        </w:rPr>
-        <w:t>False</w:t>
-      </w:r>
-      <w:r>
-        <w:rPr>
-          <w:rFonts w:eastAsia="Times New Roman" w:cs="Courier New" w:ascii="Courier New" w:hAnsi="Courier New"/>
-          <w:color w:val="BCBEC4"/>
-          <w:sz w:val="20"/>
-          <w:szCs w:val="20"/>
-          <w:lang w:val="ru-RU" w:eastAsia="ru-RU"/>
-        </w:rPr>
-        <w:t>)</w:t>
-        <w:br/>
-        <w:t>X_selected = X[selected_features]</w:t>
-        <w:br/>
-      </w:r>
-      <w:r>
-        <w:rPr>
-          <w:rFonts w:eastAsia="Times New Roman" w:cs="Courier New" w:ascii="Courier New" w:hAnsi="Courier New"/>
-          <w:color w:val="8888C6"/>
-          <w:sz w:val="20"/>
-          <w:szCs w:val="20"/>
-          <w:lang w:val="ru-RU" w:eastAsia="ru-RU"/>
-        </w:rPr>
-        <w:t>print</w:t>
-      </w:r>
-      <w:r>
-        <w:rPr>
-          <w:rFonts w:eastAsia="Times New Roman" w:cs="Courier New" w:ascii="Courier New" w:hAnsi="Courier New"/>
-          <w:color w:val="BCBEC4"/>
-          <w:sz w:val="20"/>
-          <w:szCs w:val="20"/>
-          <w:lang w:val="ru-RU" w:eastAsia="ru-RU"/>
-        </w:rPr>
-        <w:t>(</w:t>
-      </w:r>
-      <w:r>
-        <w:rPr>
-          <w:rFonts w:eastAsia="Times New Roman" w:cs="Courier New" w:ascii="Courier New" w:hAnsi="Courier New"/>
-          <w:color w:val="6AAB73"/>
-          <w:sz w:val="20"/>
-          <w:szCs w:val="20"/>
-          <w:lang w:val="ru-RU" w:eastAsia="ru-RU"/>
-        </w:rPr>
-        <w:t xml:space="preserve">"=" </w:t>
-      </w:r>
-      <w:r>
-        <w:rPr>
-          <w:rFonts w:eastAsia="Times New Roman" w:cs="Courier New" w:ascii="Courier New" w:hAnsi="Courier New"/>
-          <w:color w:val="BCBEC4"/>
-          <w:sz w:val="20"/>
-          <w:szCs w:val="20"/>
-          <w:lang w:val="ru-RU" w:eastAsia="ru-RU"/>
-        </w:rPr>
-        <w:t xml:space="preserve">* </w:t>
-      </w:r>
-      <w:r>
-        <w:rPr>
-          <w:rFonts w:eastAsia="Times New Roman" w:cs="Courier New" w:ascii="Courier New" w:hAnsi="Courier New"/>
-          <w:color w:val="2AACB8"/>
-          <w:sz w:val="20"/>
-          <w:szCs w:val="20"/>
-          <w:lang w:val="ru-RU" w:eastAsia="ru-RU"/>
-        </w:rPr>
-        <w:t>100</w:t>
-      </w:r>
-      <w:r>
-        <w:rPr>
-          <w:rFonts w:eastAsia="Times New Roman" w:cs="Courier New" w:ascii="Courier New" w:hAnsi="Courier New"/>
-          <w:color w:val="BCBEC4"/>
-          <w:sz w:val="20"/>
-          <w:szCs w:val="20"/>
-          <w:lang w:val="ru-RU" w:eastAsia="ru-RU"/>
-        </w:rPr>
-        <w:t>)</w:t>
-        <w:br/>
-      </w:r>
-      <w:r>
-        <w:rPr>
-          <w:rFonts w:eastAsia="Times New Roman" w:cs="Courier New" w:ascii="Courier New" w:hAnsi="Courier New"/>
-          <w:color w:val="8888C6"/>
-          <w:sz w:val="20"/>
-          <w:szCs w:val="20"/>
-          <w:lang w:val="ru-RU" w:eastAsia="ru-RU"/>
-        </w:rPr>
-        <w:t>print</w:t>
-      </w:r>
-      <w:r>
-        <w:rPr>
-          <w:rFonts w:eastAsia="Times New Roman" w:cs="Courier New" w:ascii="Courier New" w:hAnsi="Courier New"/>
-          <w:color w:val="BCBEC4"/>
-          <w:sz w:val="20"/>
-          <w:szCs w:val="20"/>
-          <w:lang w:val="ru-RU" w:eastAsia="ru-RU"/>
-        </w:rPr>
-        <w:t>(</w:t>
-      </w:r>
-      <w:r>
-        <w:rPr>
-          <w:rFonts w:eastAsia="Times New Roman" w:cs="Courier New" w:ascii="Courier New" w:hAnsi="Courier New"/>
-          <w:color w:val="6AAB73"/>
-          <w:sz w:val="20"/>
-          <w:szCs w:val="20"/>
-          <w:lang w:val="ru-RU" w:eastAsia="ru-RU"/>
-        </w:rPr>
-        <w:t xml:space="preserve">f"Выбранные признаки: </w:t>
-      </w:r>
-      <w:r>
-        <w:rPr>
-          <w:rFonts w:eastAsia="Times New Roman" w:cs="Courier New" w:ascii="Courier New" w:hAnsi="Courier New"/>
-          <w:color w:val="CF8E6D"/>
-          <w:sz w:val="20"/>
-          <w:szCs w:val="20"/>
-          <w:lang w:val="ru-RU" w:eastAsia="ru-RU"/>
-        </w:rPr>
-        <w:t>{</w:t>
-      </w:r>
-      <w:r>
-        <w:rPr>
-          <w:rFonts w:eastAsia="Times New Roman" w:cs="Courier New" w:ascii="Courier New" w:hAnsi="Courier New"/>
-          <w:color w:val="8888C6"/>
-          <w:sz w:val="20"/>
-          <w:szCs w:val="20"/>
-          <w:lang w:val="ru-RU" w:eastAsia="ru-RU"/>
-        </w:rPr>
-        <w:t>list</w:t>
-      </w:r>
-      <w:r>
-        <w:rPr>
-          <w:rFonts w:eastAsia="Times New Roman" w:cs="Courier New" w:ascii="Courier New" w:hAnsi="Courier New"/>
-          <w:color w:val="BCBEC4"/>
-          <w:sz w:val="20"/>
-          <w:szCs w:val="20"/>
-          <w:lang w:val="ru-RU" w:eastAsia="ru-RU"/>
-        </w:rPr>
-        <w:t>(X_selected.columns)</w:t>
-      </w:r>
-      <w:r>
-        <w:rPr>
-          <w:rFonts w:eastAsia="Times New Roman" w:cs="Courier New" w:ascii="Courier New" w:hAnsi="Courier New"/>
-          <w:color w:val="CF8E6D"/>
-          <w:sz w:val="20"/>
-          <w:szCs w:val="20"/>
-          <w:lang w:val="ru-RU" w:eastAsia="ru-RU"/>
-        </w:rPr>
-        <w:t>}</w:t>
-      </w:r>
-      <w:r>
-        <w:rPr>
-          <w:rFonts w:eastAsia="Times New Roman" w:cs="Courier New" w:ascii="Courier New" w:hAnsi="Courier New"/>
-          <w:color w:val="6AAB73"/>
-          <w:sz w:val="20"/>
-          <w:szCs w:val="20"/>
-          <w:lang w:val="ru-RU" w:eastAsia="ru-RU"/>
-        </w:rPr>
-        <w:t>"</w:t>
-      </w:r>
-      <w:r>
-        <w:rPr>
-          <w:rFonts w:eastAsia="Times New Roman" w:cs="Courier New" w:ascii="Courier New" w:hAnsi="Courier New"/>
-          <w:color w:val="BCBEC4"/>
-          <w:sz w:val="20"/>
-          <w:szCs w:val="20"/>
-          <w:lang w:val="ru-RU" w:eastAsia="ru-RU"/>
-        </w:rPr>
-        <w:t>)</w:t>
+        <w:rPr>
+          <w:lang w:val="ru-RU"/>
+        </w:rPr>
+      </w:pPr>
+      <w:r>
+        <w:rPr>
+          <w:lang w:val="ru-RU"/>
+        </w:rPr>
       </w:r>
     </w:p>
     <w:p>
@@ -4603,8 +4274,8 @@
         <w:spacing w:before="0" w:after="0"/>
         <w:rPr/>
       </w:pPr>
-      <w:bookmarkStart w:id="12" w:name="_Toc217715256"/>
-      <w:bookmarkStart w:id="13" w:name="_Toc212012364"/>
+      <w:bookmarkStart w:id="12" w:name="_Toc212012364"/>
+      <w:bookmarkStart w:id="13" w:name="_Toc217715256"/>
       <w:r>
         <w:rPr/>
         <w:t>Разработанное приложение</w:t>
@@ -4802,8 +4473,8 @@
           <w:lang w:val="ru-RU"/>
         </w:rPr>
       </w:pPr>
-      <w:bookmarkStart w:id="14" w:name="_Toc217715257"/>
-      <w:bookmarkStart w:id="15" w:name="_Toc212012365"/>
+      <w:bookmarkStart w:id="14" w:name="_Toc212012365"/>
+      <w:bookmarkStart w:id="15" w:name="_Toc217715257"/>
       <w:r>
         <w:rPr>
           <w:lang w:val="ru-RU"/>
@@ -5862,36 +5533,36 @@
       <w:u w:val="single"/>
     </w:rPr>
   </w:style>
-  <w:style w:type="character" w:styleId="user" w:customStyle="1">
+  <w:style w:type="character" w:styleId="Style14" w:customStyle="1">
+    <w:name w:val="Ссылка указателя"/>
+    <w:qFormat/>
+    <w:rPr/>
+  </w:style>
+  <w:style w:type="character" w:styleId="Style15" w:customStyle="1">
+    <w:name w:val="Маркеры"/>
+    <w:qFormat/>
+    <w:rPr>
+      <w:rFonts w:ascii="OpenSymbol" w:hAnsi="OpenSymbol" w:eastAsia="OpenSymbol" w:cs="OpenSymbol"/>
+    </w:rPr>
+  </w:style>
+  <w:style w:type="character" w:styleId="Style16" w:customStyle="1">
+    <w:name w:val="Символ нумерации"/>
+    <w:qFormat/>
+    <w:rPr/>
+  </w:style>
+  <w:style w:type="character" w:styleId="user">
     <w:name w:val="Ссылка указателя (user)"/>
     <w:qFormat/>
     <w:rPr/>
   </w:style>
-  <w:style w:type="character" w:styleId="user1" w:customStyle="1">
+  <w:style w:type="character" w:styleId="user1">
     <w:name w:val="Маркеры (user)"/>
     <w:qFormat/>
     <w:rPr>
       <w:rFonts w:ascii="OpenSymbol" w:hAnsi="OpenSymbol" w:eastAsia="OpenSymbol" w:cs="OpenSymbol"/>
     </w:rPr>
   </w:style>
-  <w:style w:type="character" w:styleId="user2" w:customStyle="1">
-    <w:name w:val="Символ нумерации (user)"/>
-    <w:qFormat/>
-    <w:rPr/>
-  </w:style>
-  <w:style w:type="character" w:styleId="Style14">
-    <w:name w:val="Ссылка указателя"/>
-    <w:qFormat/>
-    <w:rPr/>
-  </w:style>
-  <w:style w:type="character" w:styleId="Style15">
-    <w:name w:val="Маркеры"/>
-    <w:qFormat/>
-    <w:rPr>
-      <w:rFonts w:ascii="OpenSymbol" w:hAnsi="OpenSymbol" w:eastAsia="OpenSymbol" w:cs="OpenSymbol"/>
-    </w:rPr>
-  </w:style>
-  <w:style w:type="paragraph" w:styleId="Style16">
+  <w:style w:type="paragraph" w:styleId="Style17">
     <w:name w:val="Заголовок"/>
     <w:basedOn w:val="Normal"/>
     <w:next w:val="BodyText"/>
@@ -5947,8 +5618,34 @@
       <w:szCs w:val="24"/>
     </w:rPr>
   </w:style>
-  <w:style w:type="paragraph" w:styleId="Style17">
+  <w:style w:type="paragraph" w:styleId="Style18">
     <w:name w:val="Указатель"/>
+    <w:basedOn w:val="Normal"/>
+    <w:qFormat/>
+    <w:pPr>
+      <w:suppressLineNumbers/>
+    </w:pPr>
+    <w:rPr>
+      <w:rFonts w:cs="Arial"/>
+    </w:rPr>
+  </w:style>
+  <w:style w:type="paragraph" w:styleId="user2">
+    <w:name w:val="Заголовок (user)"/>
+    <w:basedOn w:val="Normal"/>
+    <w:next w:val="BodyText"/>
+    <w:qFormat/>
+    <w:pPr>
+      <w:keepNext w:val="true"/>
+      <w:spacing w:before="240" w:after="120"/>
+    </w:pPr>
+    <w:rPr>
+      <w:rFonts w:ascii="Liberation Sans" w:hAnsi="Liberation Sans" w:eastAsia="Microsoft YaHei" w:cs="Arial"/>
+      <w:sz w:val="28"/>
+      <w:szCs w:val="28"/>
+    </w:rPr>
+  </w:style>
+  <w:style w:type="paragraph" w:styleId="user3">
+    <w:name w:val="Указатель (user)"/>
     <w:basedOn w:val="Normal"/>
     <w:qFormat/>
     <w:pPr>
@@ -6113,8 +5810,8 @@
       <w:bCs w:val="false"/>
     </w:rPr>
   </w:style>
-  <w:style w:type="numbering" w:styleId="Style18" w:default="1">
-    <w:name w:val="Без списка"/>
+  <w:style w:type="numbering" w:styleId="user4" w:default="1">
+    <w:name w:val="Без списка (user)"/>
     <w:uiPriority w:val="99"/>
     <w:semiHidden/>
     <w:unhideWhenUsed/>

</xml_diff>